<commit_message>
hafıza problemi çözüldü ama sebebi bilinmiyor.
</commit_message>
<xml_diff>
--- a/staj günler/gün 22.docx
+++ b/staj günler/gün 22.docx
@@ -5,6 +5,17 @@
     <w:p>
       <w:r>
         <w:t>Sorunu çözemedim, bu yüzden projeye devam etmeden önce little endian ve big endian kavramları üzerinde araştırma yapmam ve bunun sunumunu hazırlamam istendi.</w:t>
+      </w:r>
+    </w:p>
+    <w:p>
+      <w:r>
+        <w:t xml:space="preserve">Kodu baştan yazınca sorun çözüldü, </w:t>
+      </w:r>
+      <w:r>
+        <w:t xml:space="preserve">hatanın </w:t>
+      </w:r>
+      <w:r>
+        <w:t>sebebi bilinmiyor.</w:t>
       </w:r>
     </w:p>
     <w:sectPr>

</xml_diff>